<commit_message>
precision sur ses ambitions
</commit_message>
<xml_diff>
--- a/gabe vincent.docx
+++ b/gabe vincent.docx
@@ -4,12 +4,7 @@
   <w:body>
     <w:p>
       <w:r>
-        <w:t>Je suis le futur ministre</w:t>
-      </w:r>
-      <w:bookmarkStart w:id="0" w:name="_GoBack"/>
-      <w:bookmarkEnd w:id="0"/>
-      <w:r>
-        <w:t xml:space="preserve"> du </w:t>
+        <w:t xml:space="preserve">Je suis le futur ministre du </w:t>
       </w:r>
       <w:proofErr w:type="spellStart"/>
       <w:r>
@@ -35,6 +30,33 @@
       <w:r>
         <w:t xml:space="preserve">. Il est un informaticien. Il a les coups de reins solides comme peut témoigner ma mère. </w:t>
       </w:r>
+    </w:p>
+    <w:p/>
+    <w:p/>
+    <w:p>
+      <w:pPr>
+        <w:rPr>
+          <w:b/>
+          <w:color w:val="FF0000"/>
+        </w:rPr>
+      </w:pPr>
+      <w:bookmarkStart w:id="0" w:name="_GoBack"/>
+    </w:p>
+    <w:p>
+      <w:pPr>
+        <w:rPr>
+          <w:b/>
+          <w:color w:val="FF0000"/>
+        </w:rPr>
+      </w:pPr>
+      <w:r>
+        <w:rPr>
+          <w:b/>
+          <w:color w:val="FF0000"/>
+        </w:rPr>
+        <w:t>AMBASSADEUR DE LA SAPE ;  PRINCE DE LA TECH</w:t>
+      </w:r>
+      <w:bookmarkEnd w:id="0"/>
     </w:p>
     <w:sectPr>
       <w:pgSz w:w="11906" w:h="16838"/>

</xml_diff>